<commit_message>
Fixed margin on direct evidence of professionalism
</commit_message>
<xml_diff>
--- a/Direct Evidence of Professionalism/Interacts professionally and helpfully with other teams.docx
+++ b/Direct Evidence of Professionalism/Interacts professionally and helpfully with other teams.docx
@@ -194,15 +194,6 @@
           <w:rFonts w:ascii="Calibri" w:hAnsi="Calibri"/>
         </w:rPr>
       </w:pPr>
-      <w:bookmarkStart w:id="0" w:name="_GoBack"/>
-      <w:bookmarkEnd w:id="0"/>
-    </w:p>
-    <w:p>
-      <w:pPr>
-        <w:rPr>
-          <w:rFonts w:ascii="Calibri" w:hAnsi="Calibri"/>
-        </w:rPr>
-      </w:pPr>
       <w:r>
         <w:rPr>
           <w:rFonts w:ascii="Calibri" w:hAnsi="Calibri"/>
@@ -440,27 +431,8 @@
           <w:rFonts w:ascii="Calibri" w:hAnsi="Calibri"/>
         </w:rPr>
       </w:pPr>
-    </w:p>
-    <w:p>
-      <w:pPr>
-        <w:rPr>
-          <w:rFonts w:ascii="Calibri" w:hAnsi="Calibri"/>
-        </w:rPr>
-      </w:pPr>
-    </w:p>
-    <w:p>
-      <w:pPr>
-        <w:rPr>
-          <w:rFonts w:ascii="Calibri" w:hAnsi="Calibri"/>
-        </w:rPr>
-      </w:pPr>
-    </w:p>
-    <w:p>
-      <w:pPr>
-        <w:rPr>
-          <w:rFonts w:ascii="Calibri" w:hAnsi="Calibri"/>
-        </w:rPr>
-      </w:pPr>
+      <w:bookmarkStart w:id="0" w:name="_GoBack"/>
+      <w:bookmarkEnd w:id="0"/>
     </w:p>
     <w:p>
       <w:pPr>
@@ -768,7 +740,7 @@
     <w:p/>
     <w:sectPr>
       <w:pgSz w:w="12240" w:h="15840"/>
-      <w:pgMar w:top="504" w:right="1800" w:bottom="0" w:left="1800" w:header="720" w:footer="720" w:gutter="0"/>
+      <w:pgMar w:top="792" w:right="1800" w:bottom="0" w:left="1800" w:header="720" w:footer="720" w:gutter="0"/>
       <w:cols w:space="720"/>
       <w:docGrid w:linePitch="360"/>
     </w:sectPr>

</xml_diff>

<commit_message>
Added more to portfolio
</commit_message>
<xml_diff>
--- a/Direct Evidence of Professionalism/Interacts professionally and helpfully with other teams.docx
+++ b/Direct Evidence of Professionalism/Interacts professionally and helpfully with other teams.docx
@@ -431,8 +431,6 @@
           <w:rFonts w:ascii="Calibri" w:hAnsi="Calibri"/>
         </w:rPr>
       </w:pPr>
-      <w:bookmarkStart w:id="0" w:name="_GoBack"/>
-      <w:bookmarkEnd w:id="0"/>
     </w:p>
     <w:p>
       <w:pPr>
@@ -694,49 +692,16 @@
     <w:p>
       <w:pPr>
         <w:pStyle w:val="ListParagraph"/>
-        <w:numPr>
-          <w:ilvl w:val="0"/>
-          <w:numId w:val="1"/>
-        </w:numPr>
         <w:rPr>
           <w:rFonts w:ascii="Calibri" w:hAnsi="Calibri"/>
           <w:color w:val="F20884"/>
         </w:rPr>
       </w:pPr>
-      <w:r>
-        <w:rPr>
-          <w:rFonts w:ascii="Calibri" w:hAnsi="Calibri"/>
-          <w:color w:val="F20884"/>
-        </w:rPr>
-        <w:t>Supports the team by teaching and advising them, and performing work outside of team meetings.</w:t>
-      </w:r>
-    </w:p>
-    <w:p>
-      <w:pPr>
-        <w:pStyle w:val="ListParagraph"/>
-        <w:rPr>
-          <w:rFonts w:ascii="Calibri" w:hAnsi="Calibri"/>
-          <w:color w:val="F20884"/>
-        </w:rPr>
-      </w:pPr>
-    </w:p>
-    <w:p>
-      <w:pPr>
-        <w:pStyle w:val="ListParagraph"/>
-        <w:numPr>
-          <w:ilvl w:val="0"/>
-          <w:numId w:val="1"/>
-        </w:numPr>
-      </w:pPr>
-      <w:r>
-        <w:rPr>
-          <w:rFonts w:ascii="Calibri" w:hAnsi="Calibri"/>
-          <w:color w:val="F20884"/>
-        </w:rPr>
-        <w:t>Uses self-reflection/meta-cognition in team interactions and meetings.</w:t>
-      </w:r>
-    </w:p>
-    <w:p/>
+    </w:p>
+    <w:p>
+      <w:bookmarkStart w:id="0" w:name="_GoBack"/>
+      <w:bookmarkEnd w:id="0"/>
+    </w:p>
     <w:p/>
     <w:sectPr>
       <w:pgSz w:w="12240" w:h="15840"/>

</xml_diff>